<commit_message>
add roles custom, fix bugs
</commit_message>
<xml_diff>
--- a/report1_user_1.docx
+++ b/report1_user_1.docx
@@ -146,12 +146,7 @@
         </w:rPr>
       </w:pPr>
       <w:r>
-        <w:rPr>
-          <w:rFonts w:ascii="Times New Roman" w:eastAsia="Calibri" w:hAnsi="Times New Roman" w:cs="Times New Roman"/>
-          <w:sz w:val="28"/>
-          <w:szCs w:val="28"/>
-        </w:rPr>
-        <w:t>«_» ________20__г.</w:t>
+        <w:t>«1» 1 2000г.</w:t>
       </w:r>
     </w:p>
     <w:p>

</xml_diff>